<commit_message>
add the registration process
</commit_message>
<xml_diff>
--- a/Money Credit and Withdrawal Backend System.docx
+++ b/Money Credit and Withdrawal Backend System.docx
@@ -404,17 +404,7 @@
           <w:szCs w:val="28"/>
           <w:lang w:val="en-US"/>
         </w:rPr>
-        <w:t xml:space="preserve"> </w:t>
-      </w:r>
-      <w:r>
-        <w:rPr>
-          <w:b/>
-          <w:bCs/>
-          <w:sz w:val="28"/>
-          <w:szCs w:val="28"/>
-          <w:lang w:val="en-US"/>
-        </w:rPr>
-        <w:t xml:space="preserve">Project </w:t>
+        <w:t xml:space="preserve"> Project </w:t>
       </w:r>
       <w:r>
         <w:rPr>
@@ -1219,8 +1209,9 @@
                 <w:sz w:val="24"/>
                 <w:szCs w:val="24"/>
               </w:rPr>
-              <w:t xml:space="preserve">$ git clone </w:t>
+              <w:t xml:space="preserve">$ git clone &lt; </w:t>
             </w:r>
+            <w:proofErr w:type="spellStart"/>
             <w:r>
               <w:rPr>
                 <w:rFonts w:ascii="Lucida Console" w:hAnsi="Lucida Console" w:cs="Lucida Console"/>
@@ -1229,7 +1220,18 @@
                 <w:sz w:val="24"/>
                 <w:szCs w:val="24"/>
               </w:rPr>
-              <w:t>&lt; your_git_repo_url &gt;</w:t>
+              <w:t>your_git_repo_url</w:t>
+            </w:r>
+            <w:proofErr w:type="spellEnd"/>
+            <w:r>
+              <w:rPr>
+                <w:rFonts w:ascii="Lucida Console" w:hAnsi="Lucida Console" w:cs="Lucida Console"/>
+                <w:b/>
+                <w:bCs/>
+                <w:sz w:val="24"/>
+                <w:szCs w:val="24"/>
+              </w:rPr>
+              <w:t xml:space="preserve"> &gt;</w:t>
             </w:r>
           </w:p>
         </w:tc>
@@ -1317,7 +1319,16 @@
           <w:szCs w:val="24"/>
           <w:lang w:val="en-US"/>
         </w:rPr>
-        <w:t xml:space="preserve">After cloned the repo, open your project in ‘ </w:t>
+        <w:t xml:space="preserve">After cloned the repo, open your project in </w:t>
+      </w:r>
+      <w:proofErr w:type="gramStart"/>
+      <w:r>
+        <w:rPr>
+          <w:sz w:val="24"/>
+          <w:szCs w:val="24"/>
+          <w:lang w:val="en-US"/>
+        </w:rPr>
+        <w:t xml:space="preserve">‘ </w:t>
       </w:r>
       <w:r>
         <w:rPr>
@@ -1327,6 +1338,7 @@
         </w:rPr>
         <w:t>VS</w:t>
       </w:r>
+      <w:proofErr w:type="gramEnd"/>
       <w:r>
         <w:rPr>
           <w:sz w:val="24"/>
@@ -1525,6 +1537,453 @@
         </w:rPr>
       </w:pPr>
     </w:p>
+    <w:p>
+      <w:pPr>
+        <w:pStyle w:val="ListParagraph"/>
+        <w:numPr>
+          <w:ilvl w:val="0"/>
+          <w:numId w:val="5"/>
+        </w:numPr>
+        <w:spacing w:before="240"/>
+        <w:jc w:val="both"/>
+        <w:rPr>
+          <w:sz w:val="24"/>
+          <w:szCs w:val="24"/>
+          <w:lang w:val="en-US"/>
+        </w:rPr>
+      </w:pPr>
+      <w:r>
+        <w:rPr>
+          <w:sz w:val="24"/>
+          <w:szCs w:val="24"/>
+          <w:lang w:val="en-US"/>
+        </w:rPr>
+        <w:t>First name</w:t>
+      </w:r>
+      <w:r>
+        <w:rPr>
+          <w:sz w:val="24"/>
+          <w:szCs w:val="24"/>
+          <w:lang w:val="en-US"/>
+        </w:rPr>
+        <w:t xml:space="preserve"> </w:t>
+      </w:r>
+    </w:p>
+    <w:p>
+      <w:pPr>
+        <w:pStyle w:val="ListParagraph"/>
+        <w:numPr>
+          <w:ilvl w:val="1"/>
+          <w:numId w:val="5"/>
+        </w:numPr>
+        <w:spacing w:before="240"/>
+        <w:jc w:val="both"/>
+        <w:rPr>
+          <w:sz w:val="24"/>
+          <w:szCs w:val="24"/>
+          <w:lang w:val="en-US"/>
+        </w:rPr>
+      </w:pPr>
+      <w:r>
+        <w:rPr>
+          <w:sz w:val="24"/>
+          <w:szCs w:val="24"/>
+          <w:lang w:val="en-US"/>
+        </w:rPr>
+        <w:t xml:space="preserve">name </w:t>
+      </w:r>
+      <w:proofErr w:type="spellStart"/>
+      <w:r>
+        <w:rPr>
+          <w:sz w:val="24"/>
+          <w:szCs w:val="24"/>
+          <w:lang w:val="en-US"/>
+        </w:rPr>
+        <w:t>len</w:t>
+      </w:r>
+      <w:proofErr w:type="spellEnd"/>
+      <w:r>
+        <w:rPr>
+          <w:sz w:val="24"/>
+          <w:szCs w:val="24"/>
+          <w:lang w:val="en-US"/>
+        </w:rPr>
+        <w:t xml:space="preserve">&gt;3 </w:t>
+      </w:r>
+      <w:proofErr w:type="gramStart"/>
+      <w:r>
+        <w:rPr>
+          <w:sz w:val="24"/>
+          <w:szCs w:val="24"/>
+          <w:lang w:val="en-US"/>
+        </w:rPr>
+        <w:t>and  &lt;</w:t>
+      </w:r>
+      <w:proofErr w:type="gramEnd"/>
+      <w:r>
+        <w:rPr>
+          <w:sz w:val="24"/>
+          <w:szCs w:val="24"/>
+          <w:lang w:val="en-US"/>
+        </w:rPr>
+        <w:t>30, should not contain number and special char.</w:t>
+      </w:r>
+    </w:p>
+    <w:p>
+      <w:pPr>
+        <w:pStyle w:val="ListParagraph"/>
+        <w:numPr>
+          <w:ilvl w:val="0"/>
+          <w:numId w:val="5"/>
+        </w:numPr>
+        <w:spacing w:before="240"/>
+        <w:jc w:val="both"/>
+        <w:rPr>
+          <w:sz w:val="24"/>
+          <w:szCs w:val="24"/>
+          <w:lang w:val="en-US"/>
+        </w:rPr>
+      </w:pPr>
+      <w:r>
+        <w:rPr>
+          <w:sz w:val="24"/>
+          <w:szCs w:val="24"/>
+          <w:lang w:val="en-US"/>
+        </w:rPr>
+        <w:t xml:space="preserve">Last </w:t>
+      </w:r>
+      <w:proofErr w:type="gramStart"/>
+      <w:r>
+        <w:rPr>
+          <w:sz w:val="24"/>
+          <w:szCs w:val="24"/>
+          <w:lang w:val="en-US"/>
+        </w:rPr>
+        <w:t>name</w:t>
+      </w:r>
+      <w:r>
+        <w:rPr>
+          <w:sz w:val="24"/>
+          <w:szCs w:val="24"/>
+          <w:lang w:val="en-US"/>
+        </w:rPr>
+        <w:t xml:space="preserve"> :</w:t>
+      </w:r>
+      <w:proofErr w:type="gramEnd"/>
+    </w:p>
+    <w:p>
+      <w:pPr>
+        <w:pStyle w:val="ListParagraph"/>
+        <w:numPr>
+          <w:ilvl w:val="0"/>
+          <w:numId w:val="5"/>
+        </w:numPr>
+        <w:spacing w:before="240"/>
+        <w:jc w:val="both"/>
+        <w:rPr>
+          <w:sz w:val="24"/>
+          <w:szCs w:val="24"/>
+          <w:lang w:val="en-US"/>
+        </w:rPr>
+      </w:pPr>
+      <w:r>
+        <w:rPr>
+          <w:sz w:val="24"/>
+          <w:szCs w:val="24"/>
+          <w:lang w:val="en-US"/>
+        </w:rPr>
+        <w:t xml:space="preserve">Age </w:t>
+      </w:r>
+    </w:p>
+    <w:p>
+      <w:pPr>
+        <w:pStyle w:val="ListParagraph"/>
+        <w:numPr>
+          <w:ilvl w:val="1"/>
+          <w:numId w:val="5"/>
+        </w:numPr>
+        <w:spacing w:before="240"/>
+        <w:jc w:val="both"/>
+        <w:rPr>
+          <w:sz w:val="24"/>
+          <w:szCs w:val="24"/>
+          <w:lang w:val="en-US"/>
+        </w:rPr>
+      </w:pPr>
+      <w:r>
+        <w:rPr>
+          <w:sz w:val="24"/>
+          <w:szCs w:val="24"/>
+          <w:lang w:val="en-US"/>
+        </w:rPr>
+        <w:lastRenderedPageBreak/>
+        <w:t xml:space="preserve">Age should be &gt; 18 </w:t>
+      </w:r>
+      <w:proofErr w:type="gramStart"/>
+      <w:r>
+        <w:rPr>
+          <w:sz w:val="24"/>
+          <w:szCs w:val="24"/>
+          <w:lang w:val="en-US"/>
+        </w:rPr>
+        <w:t>and  &lt;</w:t>
+      </w:r>
+      <w:proofErr w:type="gramEnd"/>
+      <w:r>
+        <w:rPr>
+          <w:sz w:val="24"/>
+          <w:szCs w:val="24"/>
+          <w:lang w:val="en-US"/>
+        </w:rPr>
+        <w:t>100, allow numbers only, push the validate msg</w:t>
+      </w:r>
+    </w:p>
+    <w:p>
+      <w:pPr>
+        <w:pStyle w:val="ListParagraph"/>
+        <w:numPr>
+          <w:ilvl w:val="0"/>
+          <w:numId w:val="5"/>
+        </w:numPr>
+        <w:spacing w:before="240"/>
+        <w:jc w:val="both"/>
+        <w:rPr>
+          <w:sz w:val="24"/>
+          <w:szCs w:val="24"/>
+          <w:lang w:val="en-US"/>
+        </w:rPr>
+      </w:pPr>
+      <w:r>
+        <w:rPr>
+          <w:sz w:val="24"/>
+          <w:szCs w:val="24"/>
+          <w:lang w:val="en-US"/>
+        </w:rPr>
+        <w:t>Email</w:t>
+      </w:r>
+    </w:p>
+    <w:p>
+      <w:pPr>
+        <w:pStyle w:val="ListParagraph"/>
+        <w:numPr>
+          <w:ilvl w:val="1"/>
+          <w:numId w:val="5"/>
+        </w:numPr>
+        <w:spacing w:before="240"/>
+        <w:jc w:val="both"/>
+        <w:rPr>
+          <w:sz w:val="24"/>
+          <w:szCs w:val="24"/>
+          <w:lang w:val="en-US"/>
+        </w:rPr>
+      </w:pPr>
+      <w:r>
+        <w:rPr>
+          <w:sz w:val="24"/>
+          <w:szCs w:val="24"/>
+          <w:lang w:val="en-US"/>
+        </w:rPr>
+        <w:t xml:space="preserve">It should have </w:t>
+      </w:r>
+      <w:proofErr w:type="gramStart"/>
+      <w:r>
+        <w:rPr>
+          <w:sz w:val="24"/>
+          <w:szCs w:val="24"/>
+          <w:lang w:val="en-US"/>
+        </w:rPr>
+        <w:t>accept</w:t>
+      </w:r>
+      <w:proofErr w:type="gramEnd"/>
+      <w:r>
+        <w:rPr>
+          <w:sz w:val="24"/>
+          <w:szCs w:val="24"/>
+          <w:lang w:val="en-US"/>
+        </w:rPr>
+        <w:t xml:space="preserve"> </w:t>
+      </w:r>
+      <w:proofErr w:type="spellStart"/>
+      <w:r>
+        <w:rPr>
+          <w:sz w:val="24"/>
+          <w:szCs w:val="24"/>
+          <w:lang w:val="en-US"/>
+        </w:rPr>
+        <w:t>gmail</w:t>
+      </w:r>
+      <w:proofErr w:type="spellEnd"/>
+      <w:r>
+        <w:rPr>
+          <w:sz w:val="24"/>
+          <w:szCs w:val="24"/>
+          <w:lang w:val="en-US"/>
+        </w:rPr>
+        <w:t xml:space="preserve"> and yahoo, exception domain for now we can able to accept g and yahoo only </w:t>
+      </w:r>
+    </w:p>
+    <w:p>
+      <w:pPr>
+        <w:pStyle w:val="ListParagraph"/>
+        <w:numPr>
+          <w:ilvl w:val="0"/>
+          <w:numId w:val="5"/>
+        </w:numPr>
+        <w:spacing w:before="240"/>
+        <w:jc w:val="both"/>
+        <w:rPr>
+          <w:sz w:val="24"/>
+          <w:szCs w:val="24"/>
+          <w:lang w:val="en-US"/>
+        </w:rPr>
+      </w:pPr>
+      <w:r>
+        <w:rPr>
+          <w:sz w:val="24"/>
+          <w:szCs w:val="24"/>
+          <w:lang w:val="en-US"/>
+        </w:rPr>
+        <w:t>Date of birth</w:t>
+      </w:r>
+    </w:p>
+    <w:p>
+      <w:pPr>
+        <w:pStyle w:val="ListParagraph"/>
+        <w:numPr>
+          <w:ilvl w:val="1"/>
+          <w:numId w:val="5"/>
+        </w:numPr>
+        <w:spacing w:before="240"/>
+        <w:jc w:val="both"/>
+        <w:rPr>
+          <w:sz w:val="24"/>
+          <w:szCs w:val="24"/>
+          <w:lang w:val="en-US"/>
+        </w:rPr>
+      </w:pPr>
+      <w:r>
+        <w:rPr>
+          <w:sz w:val="24"/>
+          <w:szCs w:val="24"/>
+          <w:lang w:val="en-US"/>
+        </w:rPr>
+        <w:t xml:space="preserve">Should accept ‘/’ </w:t>
+      </w:r>
+      <w:proofErr w:type="gramStart"/>
+      <w:r>
+        <w:rPr>
+          <w:sz w:val="24"/>
+          <w:szCs w:val="24"/>
+          <w:lang w:val="en-US"/>
+        </w:rPr>
+        <w:t>only  date</w:t>
+      </w:r>
+      <w:proofErr w:type="gramEnd"/>
+      <w:r>
+        <w:rPr>
+          <w:sz w:val="24"/>
+          <w:szCs w:val="24"/>
+          <w:lang w:val="en-US"/>
+        </w:rPr>
+        <w:t>/month/year</w:t>
+      </w:r>
+    </w:p>
+    <w:p>
+      <w:pPr>
+        <w:pStyle w:val="ListParagraph"/>
+        <w:numPr>
+          <w:ilvl w:val="0"/>
+          <w:numId w:val="5"/>
+        </w:numPr>
+        <w:spacing w:before="240"/>
+        <w:jc w:val="both"/>
+        <w:rPr>
+          <w:sz w:val="24"/>
+          <w:szCs w:val="24"/>
+          <w:lang w:val="en-US"/>
+        </w:rPr>
+      </w:pPr>
+      <w:r>
+        <w:rPr>
+          <w:sz w:val="24"/>
+          <w:szCs w:val="24"/>
+          <w:lang w:val="en-US"/>
+        </w:rPr>
+        <w:t>Gender</w:t>
+      </w:r>
+    </w:p>
+    <w:p>
+      <w:pPr>
+        <w:pStyle w:val="ListParagraph"/>
+        <w:numPr>
+          <w:ilvl w:val="0"/>
+          <w:numId w:val="5"/>
+        </w:numPr>
+        <w:spacing w:before="240"/>
+        <w:jc w:val="both"/>
+        <w:rPr>
+          <w:sz w:val="24"/>
+          <w:szCs w:val="24"/>
+          <w:lang w:val="en-US"/>
+        </w:rPr>
+      </w:pPr>
+      <w:r>
+        <w:rPr>
+          <w:sz w:val="24"/>
+          <w:szCs w:val="24"/>
+          <w:lang w:val="en-US"/>
+        </w:rPr>
+        <w:t>Password</w:t>
+      </w:r>
+    </w:p>
+    <w:p>
+      <w:pPr>
+        <w:pStyle w:val="ListParagraph"/>
+        <w:numPr>
+          <w:ilvl w:val="0"/>
+          <w:numId w:val="5"/>
+        </w:numPr>
+        <w:spacing w:before="240"/>
+        <w:jc w:val="both"/>
+        <w:rPr>
+          <w:sz w:val="24"/>
+          <w:szCs w:val="24"/>
+          <w:lang w:val="en-US"/>
+        </w:rPr>
+      </w:pPr>
+      <w:r>
+        <w:rPr>
+          <w:sz w:val="24"/>
+          <w:szCs w:val="24"/>
+          <w:lang w:val="en-US"/>
+        </w:rPr>
+        <w:t>Confirm password</w:t>
+      </w:r>
+    </w:p>
+    <w:p>
+      <w:pPr>
+        <w:pStyle w:val="ListParagraph"/>
+        <w:numPr>
+          <w:ilvl w:val="0"/>
+          <w:numId w:val="5"/>
+        </w:numPr>
+        <w:spacing w:before="240"/>
+        <w:jc w:val="both"/>
+        <w:rPr>
+          <w:sz w:val="24"/>
+          <w:szCs w:val="24"/>
+          <w:lang w:val="en-US"/>
+        </w:rPr>
+      </w:pPr>
+      <w:r>
+        <w:rPr>
+          <w:sz w:val="24"/>
+          <w:szCs w:val="24"/>
+          <w:lang w:val="en-US"/>
+        </w:rPr>
+        <w:t>Phone number</w:t>
+      </w:r>
+    </w:p>
     <w:sectPr>
       <w:pgSz w:w="11906" w:h="16838" w:code="9"/>
       <w:pgMar w:top="1440" w:right="1440" w:bottom="1440" w:left="1440" w:header="708" w:footer="708" w:gutter="0"/>
@@ -1538,6 +1997,95 @@
 <file path=word/numbering.xml><?xml version="1.0" encoding="utf-8"?>
 <w:numbering xmlns:wpc="http://schemas.microsoft.com/office/word/2010/wordprocessingCanvas" xmlns:cx="http://schemas.microsoft.com/office/drawing/2014/chartex" xmlns:cx1="http://schemas.microsoft.com/office/drawing/2015/9/8/chartex" xmlns:cx2="http://schemas.microsoft.com/office/drawing/2015/10/21/chartex" xmlns:cx3="http://schemas.microsoft.com/office/drawing/2016/5/9/chartex" xmlns:cx4="http://schemas.microsoft.com/office/drawing/2016/5/10/chartex" xmlns:cx5="http://schemas.microsoft.com/office/drawing/2016/5/11/chartex" xmlns:cx6="http://schemas.microsoft.com/office/drawing/2016/5/12/chartex" xmlns:cx7="http://schemas.microsoft.com/office/drawing/2016/5/13/chartex" xmlns:cx8="http://schemas.microsoft.com/office/drawing/2016/5/14/chartex" xmlns:mc="http://schemas.openxmlformats.org/markup-compatibility/2006" xmlns:aink="http://schemas.microsoft.com/office/drawing/2016/ink" xmlns:am3d="http://schemas.microsoft.com/office/drawing/2017/model3d" xmlns:o="urn:schemas-microsoft-com:office:office" xmlns:r="http://schemas.openxmlformats.org/officeDocument/2006/relationships" xmlns:m="http://schemas.openxmlformats.org/officeDocument/2006/math" xmlns:v="urn:schemas-microsoft-com:vml" xmlns:wp14="http://schemas.microsoft.com/office/word/2010/wordprocessingDrawing" xmlns:wp="http://schemas.openxmlformats.org/drawingml/2006/wordprocessingDrawing" xmlns:w10="urn:schemas-microsoft-com:office:word" xmlns:w="http://schemas.openxmlformats.org/wordprocessingml/2006/main" xmlns:w14="http://schemas.microsoft.com/office/word/2010/wordml" xmlns:w15="http://schemas.microsoft.com/office/word/2012/wordml" xmlns:w16cex="http://schemas.microsoft.com/office/word/2018/wordml/cex" xmlns:w16cid="http://schemas.microsoft.com/office/word/2016/wordml/cid" xmlns:w16="http://schemas.microsoft.com/office/word/2018/wordml" xmlns:w16sdtdh="http://schemas.microsoft.com/office/word/2020/wordml/sdtdatahash" xmlns:w16se="http://schemas.microsoft.com/office/word/2015/wordml/symex" xmlns:wpg="http://schemas.microsoft.com/office/word/2010/wordprocessingGroup" xmlns:wpi="http://schemas.microsoft.com/office/word/2010/wordprocessingInk" xmlns:wne="http://schemas.microsoft.com/office/word/2006/wordml" xmlns:wps="http://schemas.microsoft.com/office/word/2010/wordprocessingShape" mc:Ignorable="w14 w15 w16se w16cid w16 w16cex w16sdtdh wp14">
   <w:abstractNum w:abstractNumId="0" w15:restartNumberingAfterBreak="0">
+    <w:nsid w:val="19F33E34"/>
+    <w:multiLevelType w:val="hybridMultilevel"/>
+    <w:tmpl w:val="CB4CA920"/>
+    <w:lvl w:ilvl="0" w:tplc="1C16FE28">
+      <w:start w:val="1"/>
+      <w:numFmt w:val="decimal"/>
+      <w:lvlText w:val="%1."/>
+      <w:lvlJc w:val="left"/>
+      <w:pPr>
+        <w:ind w:left="1080" w:hanging="360"/>
+      </w:pPr>
+      <w:rPr>
+        <w:rFonts w:hint="default"/>
+      </w:rPr>
+    </w:lvl>
+    <w:lvl w:ilvl="1" w:tplc="40090019" w:tentative="1">
+      <w:start w:val="1"/>
+      <w:numFmt w:val="lowerLetter"/>
+      <w:lvlText w:val="%2."/>
+      <w:lvlJc w:val="left"/>
+      <w:pPr>
+        <w:ind w:left="1800" w:hanging="360"/>
+      </w:pPr>
+    </w:lvl>
+    <w:lvl w:ilvl="2" w:tplc="4009001B" w:tentative="1">
+      <w:start w:val="1"/>
+      <w:numFmt w:val="lowerRoman"/>
+      <w:lvlText w:val="%3."/>
+      <w:lvlJc w:val="right"/>
+      <w:pPr>
+        <w:ind w:left="2520" w:hanging="180"/>
+      </w:pPr>
+    </w:lvl>
+    <w:lvl w:ilvl="3" w:tplc="4009000F" w:tentative="1">
+      <w:start w:val="1"/>
+      <w:numFmt w:val="decimal"/>
+      <w:lvlText w:val="%4."/>
+      <w:lvlJc w:val="left"/>
+      <w:pPr>
+        <w:ind w:left="3240" w:hanging="360"/>
+      </w:pPr>
+    </w:lvl>
+    <w:lvl w:ilvl="4" w:tplc="40090019" w:tentative="1">
+      <w:start w:val="1"/>
+      <w:numFmt w:val="lowerLetter"/>
+      <w:lvlText w:val="%5."/>
+      <w:lvlJc w:val="left"/>
+      <w:pPr>
+        <w:ind w:left="3960" w:hanging="360"/>
+      </w:pPr>
+    </w:lvl>
+    <w:lvl w:ilvl="5" w:tplc="4009001B" w:tentative="1">
+      <w:start w:val="1"/>
+      <w:numFmt w:val="lowerRoman"/>
+      <w:lvlText w:val="%6."/>
+      <w:lvlJc w:val="right"/>
+      <w:pPr>
+        <w:ind w:left="4680" w:hanging="180"/>
+      </w:pPr>
+    </w:lvl>
+    <w:lvl w:ilvl="6" w:tplc="4009000F" w:tentative="1">
+      <w:start w:val="1"/>
+      <w:numFmt w:val="decimal"/>
+      <w:lvlText w:val="%7."/>
+      <w:lvlJc w:val="left"/>
+      <w:pPr>
+        <w:ind w:left="5400" w:hanging="360"/>
+      </w:pPr>
+    </w:lvl>
+    <w:lvl w:ilvl="7" w:tplc="40090019" w:tentative="1">
+      <w:start w:val="1"/>
+      <w:numFmt w:val="lowerLetter"/>
+      <w:lvlText w:val="%8."/>
+      <w:lvlJc w:val="left"/>
+      <w:pPr>
+        <w:ind w:left="6120" w:hanging="360"/>
+      </w:pPr>
+    </w:lvl>
+    <w:lvl w:ilvl="8" w:tplc="4009001B" w:tentative="1">
+      <w:start w:val="1"/>
+      <w:numFmt w:val="lowerRoman"/>
+      <w:lvlText w:val="%9."/>
+      <w:lvlJc w:val="right"/>
+      <w:pPr>
+        <w:ind w:left="6840" w:hanging="180"/>
+      </w:pPr>
+    </w:lvl>
+  </w:abstractNum>
+  <w:abstractNum w:abstractNumId="1" w15:restartNumberingAfterBreak="0">
     <w:nsid w:val="29637B46"/>
     <w:multiLevelType w:val="multilevel"/>
     <w:tmpl w:val="EBB639D0"/>
@@ -1650,7 +2198,7 @@
       </w:rPr>
     </w:lvl>
   </w:abstractNum>
-  <w:abstractNum w:abstractNumId="1" w15:restartNumberingAfterBreak="0">
+  <w:abstractNum w:abstractNumId="2" w15:restartNumberingAfterBreak="0">
     <w:nsid w:val="38C05601"/>
     <w:multiLevelType w:val="hybridMultilevel"/>
     <w:tmpl w:val="700C10BE"/>
@@ -1739,7 +2287,96 @@
       </w:pPr>
     </w:lvl>
   </w:abstractNum>
-  <w:abstractNum w:abstractNumId="2" w15:restartNumberingAfterBreak="0">
+  <w:abstractNum w:abstractNumId="3" w15:restartNumberingAfterBreak="0">
+    <w:nsid w:val="3B545354"/>
+    <w:multiLevelType w:val="hybridMultilevel"/>
+    <w:tmpl w:val="B882FDDE"/>
+    <w:lvl w:ilvl="0" w:tplc="CC30EA14">
+      <w:start w:val="1"/>
+      <w:numFmt w:val="decimal"/>
+      <w:lvlText w:val="%1."/>
+      <w:lvlJc w:val="left"/>
+      <w:pPr>
+        <w:ind w:left="1440" w:hanging="360"/>
+      </w:pPr>
+      <w:rPr>
+        <w:rFonts w:hint="default"/>
+      </w:rPr>
+    </w:lvl>
+    <w:lvl w:ilvl="1" w:tplc="40090019">
+      <w:start w:val="1"/>
+      <w:numFmt w:val="lowerLetter"/>
+      <w:lvlText w:val="%2."/>
+      <w:lvlJc w:val="left"/>
+      <w:pPr>
+        <w:ind w:left="2160" w:hanging="360"/>
+      </w:pPr>
+    </w:lvl>
+    <w:lvl w:ilvl="2" w:tplc="4009001B" w:tentative="1">
+      <w:start w:val="1"/>
+      <w:numFmt w:val="lowerRoman"/>
+      <w:lvlText w:val="%3."/>
+      <w:lvlJc w:val="right"/>
+      <w:pPr>
+        <w:ind w:left="2880" w:hanging="180"/>
+      </w:pPr>
+    </w:lvl>
+    <w:lvl w:ilvl="3" w:tplc="4009000F" w:tentative="1">
+      <w:start w:val="1"/>
+      <w:numFmt w:val="decimal"/>
+      <w:lvlText w:val="%4."/>
+      <w:lvlJc w:val="left"/>
+      <w:pPr>
+        <w:ind w:left="3600" w:hanging="360"/>
+      </w:pPr>
+    </w:lvl>
+    <w:lvl w:ilvl="4" w:tplc="40090019" w:tentative="1">
+      <w:start w:val="1"/>
+      <w:numFmt w:val="lowerLetter"/>
+      <w:lvlText w:val="%5."/>
+      <w:lvlJc w:val="left"/>
+      <w:pPr>
+        <w:ind w:left="4320" w:hanging="360"/>
+      </w:pPr>
+    </w:lvl>
+    <w:lvl w:ilvl="5" w:tplc="4009001B" w:tentative="1">
+      <w:start w:val="1"/>
+      <w:numFmt w:val="lowerRoman"/>
+      <w:lvlText w:val="%6."/>
+      <w:lvlJc w:val="right"/>
+      <w:pPr>
+        <w:ind w:left="5040" w:hanging="180"/>
+      </w:pPr>
+    </w:lvl>
+    <w:lvl w:ilvl="6" w:tplc="4009000F" w:tentative="1">
+      <w:start w:val="1"/>
+      <w:numFmt w:val="decimal"/>
+      <w:lvlText w:val="%7."/>
+      <w:lvlJc w:val="left"/>
+      <w:pPr>
+        <w:ind w:left="5760" w:hanging="360"/>
+      </w:pPr>
+    </w:lvl>
+    <w:lvl w:ilvl="7" w:tplc="40090019" w:tentative="1">
+      <w:start w:val="1"/>
+      <w:numFmt w:val="lowerLetter"/>
+      <w:lvlText w:val="%8."/>
+      <w:lvlJc w:val="left"/>
+      <w:pPr>
+        <w:ind w:left="6480" w:hanging="360"/>
+      </w:pPr>
+    </w:lvl>
+    <w:lvl w:ilvl="8" w:tplc="4009001B" w:tentative="1">
+      <w:start w:val="1"/>
+      <w:numFmt w:val="lowerRoman"/>
+      <w:lvlText w:val="%9."/>
+      <w:lvlJc w:val="right"/>
+      <w:pPr>
+        <w:ind w:left="7200" w:hanging="180"/>
+      </w:pPr>
+    </w:lvl>
+  </w:abstractNum>
+  <w:abstractNum w:abstractNumId="4" w15:restartNumberingAfterBreak="0">
     <w:nsid w:val="59171D61"/>
     <w:multiLevelType w:val="hybridMultilevel"/>
     <w:tmpl w:val="1074753E"/>
@@ -1829,13 +2466,19 @@
     </w:lvl>
   </w:abstractNum>
   <w:num w:numId="1">
+    <w:abstractNumId w:val="2"/>
+  </w:num>
+  <w:num w:numId="2">
+    <w:abstractNumId w:val="4"/>
+  </w:num>
+  <w:num w:numId="3">
     <w:abstractNumId w:val="1"/>
   </w:num>
-  <w:num w:numId="2">
-    <w:abstractNumId w:val="2"/>
+  <w:num w:numId="4">
+    <w:abstractNumId w:val="0"/>
   </w:num>
-  <w:num w:numId="3">
-    <w:abstractNumId w:val="0"/>
+  <w:num w:numId="5">
+    <w:abstractNumId w:val="3"/>
   </w:num>
 </w:numbering>
 </file>

</xml_diff>

<commit_message>
update the registration and  login process
</commit_message>
<xml_diff>
--- a/Money Credit and Withdrawal Backend System.docx
+++ b/Money Credit and Withdrawal Backend System.docx
@@ -1911,6 +1911,14 @@
         </w:rPr>
         <w:t>Gender</w:t>
       </w:r>
+      <w:r>
+        <w:rPr>
+          <w:sz w:val="24"/>
+          <w:szCs w:val="24"/>
+          <w:lang w:val="en-US"/>
+        </w:rPr>
+        <w:t>- M F</w:t>
+      </w:r>
     </w:p>
     <w:p>
       <w:pPr>
@@ -1983,6 +1991,155 @@
         </w:rPr>
         <w:t>Phone number</w:t>
       </w:r>
+      <w:r>
+        <w:rPr>
+          <w:sz w:val="24"/>
+          <w:szCs w:val="24"/>
+          <w:lang w:val="en-US"/>
+        </w:rPr>
+        <w:t xml:space="preserve"> must 10 </w:t>
+      </w:r>
+    </w:p>
+    <w:p>
+      <w:pPr>
+        <w:spacing w:before="240"/>
+        <w:jc w:val="both"/>
+        <w:rPr>
+          <w:b/>
+          <w:bCs/>
+          <w:sz w:val="24"/>
+          <w:szCs w:val="24"/>
+          <w:lang w:val="en-US"/>
+        </w:rPr>
+      </w:pPr>
+      <w:r>
+        <w:rPr>
+          <w:b/>
+          <w:bCs/>
+          <w:sz w:val="24"/>
+          <w:szCs w:val="24"/>
+          <w:lang w:val="en-US"/>
+        </w:rPr>
+        <w:t xml:space="preserve">Login </w:t>
+      </w:r>
+    </w:p>
+    <w:p>
+      <w:pPr>
+        <w:spacing w:before="240"/>
+        <w:jc w:val="both"/>
+        <w:rPr>
+          <w:sz w:val="24"/>
+          <w:szCs w:val="24"/>
+          <w:lang w:val="en-US"/>
+        </w:rPr>
+      </w:pPr>
+      <w:r>
+        <w:rPr>
+          <w:sz w:val="24"/>
+          <w:szCs w:val="24"/>
+          <w:lang w:val="en-US"/>
+        </w:rPr>
+        <w:t xml:space="preserve">Id must email- need to check </w:t>
+      </w:r>
+      <w:proofErr w:type="gramStart"/>
+      <w:r>
+        <w:rPr>
+          <w:sz w:val="24"/>
+          <w:szCs w:val="24"/>
+          <w:lang w:val="en-US"/>
+        </w:rPr>
+        <w:t xml:space="preserve">( </w:t>
+      </w:r>
+      <w:proofErr w:type="spellStart"/>
+      <w:r>
+        <w:rPr>
+          <w:sz w:val="24"/>
+          <w:szCs w:val="24"/>
+          <w:lang w:val="en-US"/>
+        </w:rPr>
+        <w:t>pattn</w:t>
+      </w:r>
+      <w:proofErr w:type="spellEnd"/>
+      <w:proofErr w:type="gramEnd"/>
+      <w:r>
+        <w:rPr>
+          <w:sz w:val="24"/>
+          <w:szCs w:val="24"/>
+          <w:lang w:val="en-US"/>
+        </w:rPr>
+        <w:t xml:space="preserve"> check)</w:t>
+      </w:r>
+    </w:p>
+    <w:p>
+      <w:pPr>
+        <w:spacing w:before="240"/>
+        <w:jc w:val="both"/>
+        <w:rPr>
+          <w:sz w:val="24"/>
+          <w:szCs w:val="24"/>
+          <w:lang w:val="en-US"/>
+        </w:rPr>
+      </w:pPr>
+      <w:r>
+        <w:rPr>
+          <w:sz w:val="24"/>
+          <w:szCs w:val="24"/>
+          <w:lang w:val="en-US"/>
+        </w:rPr>
+        <w:t xml:space="preserve">Password – need to check the validation </w:t>
+      </w:r>
+    </w:p>
+    <w:p>
+      <w:pPr>
+        <w:spacing w:before="240"/>
+        <w:jc w:val="both"/>
+        <w:rPr>
+          <w:sz w:val="24"/>
+          <w:szCs w:val="24"/>
+          <w:lang w:val="en-US"/>
+        </w:rPr>
+      </w:pPr>
+      <w:r>
+        <w:rPr>
+          <w:sz w:val="24"/>
+          <w:szCs w:val="24"/>
+          <w:lang w:val="en-US"/>
+        </w:rPr>
+        <w:t>No retry -&gt; if it’s failed -&gt; error message</w:t>
+      </w:r>
+    </w:p>
+    <w:p>
+      <w:pPr>
+        <w:spacing w:before="240"/>
+        <w:jc w:val="both"/>
+        <w:rPr>
+          <w:sz w:val="24"/>
+          <w:szCs w:val="24"/>
+          <w:lang w:val="en-US"/>
+        </w:rPr>
+      </w:pPr>
+    </w:p>
+    <w:p>
+      <w:pPr>
+        <w:spacing w:before="240"/>
+        <w:jc w:val="both"/>
+        <w:rPr>
+          <w:sz w:val="24"/>
+          <w:szCs w:val="24"/>
+          <w:lang w:val="en-US"/>
+        </w:rPr>
+      </w:pPr>
+    </w:p>
+    <w:p>
+      <w:pPr>
+        <w:spacing w:before="240"/>
+        <w:jc w:val="both"/>
+        <w:rPr>
+          <w:sz w:val="24"/>
+          <w:szCs w:val="24"/>
+          <w:lang w:val="en-US"/>
+        </w:rPr>
+      </w:pPr>
     </w:p>
     <w:sectPr>
       <w:pgSz w:w="11906" w:h="16838" w:code="9"/>

</xml_diff>